<commit_message>
Documento Tema 8 HECHO!
</commit_message>
<xml_diff>
--- a/Desarrollo/PM/PM-TEMA 8_EnlacesInteres.docx
+++ b/Desarrollo/PM/PM-TEMA 8_EnlacesInteres.docx
@@ -312,33 +312,13 @@
         <w:pStyle w:val="Prrafodelista"/>
         <w:ind w:left="360"/>
       </w:pPr>
+    </w:p>
+    <w:p>
+      <w:pPr>
+        <w:ind w:left="360" w:firstLine="348"/>
+      </w:pPr>
       <w:bookmarkStart w:id="0" w:name="_GoBack"/>
       <w:bookmarkEnd w:id="0"/>
-    </w:p>
-    <w:p>
-      <w:pPr>
-        <w:pStyle w:val="Prrafodelista"/>
-        <w:ind w:left="360"/>
-      </w:pPr>
-    </w:p>
-    <w:p>
-      <w:pPr>
-        <w:pStyle w:val="Prrafodelista"/>
-        <w:ind w:left="360"/>
-      </w:pPr>
-    </w:p>
-    <w:p/>
-    <w:p>
-      <w:pPr>
-        <w:pStyle w:val="Prrafodelista"/>
-        <w:ind w:left="360"/>
-      </w:pPr>
-    </w:p>
-    <w:p/>
-    <w:p>
-      <w:pPr>
-        <w:ind w:left="360" w:firstLine="348"/>
-      </w:pPr>
       <w:r>
         <w:t xml:space="preserve">Una buena forma de realizar la presentación sería comenzar con una introducción de no más de 5 minutos sobre qué es el software por licencias y dar un par de ejemplos, por ejemplo la Adobe </w:t>
       </w:r>

</xml_diff>